<commit_message>
Fin de journe 2
</commit_message>
<xml_diff>
--- a/Doc.docx
+++ b/Doc.docx
@@ -2357,6 +2357,59 @@
           <w:sz w:val="27"/>
           <w:szCs w:val="27"/>
         </w:rPr>
+        <w:lastRenderedPageBreak/>
+        <w:drawing>
+          <wp:inline distT="0" distB="0" distL="0" distR="0" wp14:anchorId="5E17021D" wp14:editId="33B90D6B">
+            <wp:extent cx="3787468" cy="4328535"/>
+            <wp:effectExtent l="0" t="0" r="3810" b="0"/>
+            <wp:docPr id="19" name="Image 19"/>
+            <wp:cNvGraphicFramePr>
+              <a:graphicFrameLocks xmlns:a="http://schemas.openxmlformats.org/drawingml/2006/main" noChangeAspect="1"/>
+            </wp:cNvGraphicFramePr>
+            <a:graphic xmlns:a="http://schemas.openxmlformats.org/drawingml/2006/main">
+              <a:graphicData uri="http://schemas.openxmlformats.org/drawingml/2006/picture">
+                <pic:pic xmlns:pic="http://schemas.openxmlformats.org/drawingml/2006/picture">
+                  <pic:nvPicPr>
+                    <pic:cNvPr id="1" name=""/>
+                    <pic:cNvPicPr/>
+                  </pic:nvPicPr>
+                  <pic:blipFill>
+                    <a:blip r:embed="rId21"/>
+                    <a:stretch>
+                      <a:fillRect/>
+                    </a:stretch>
+                  </pic:blipFill>
+                  <pic:spPr>
+                    <a:xfrm>
+                      <a:off x="0" y="0"/>
+                      <a:ext cx="3787468" cy="4328535"/>
+                    </a:xfrm>
+                    <a:prstGeom prst="rect">
+                      <a:avLst/>
+                    </a:prstGeom>
+                  </pic:spPr>
+                </pic:pic>
+              </a:graphicData>
+            </a:graphic>
+          </wp:inline>
+        </w:drawing>
+      </w:r>
+    </w:p>
+    <w:p>
+      <w:pPr>
+        <w:pStyle w:val="NormalWeb"/>
+        <w:rPr>
+          <w:color w:val="000000"/>
+          <w:sz w:val="27"/>
+          <w:szCs w:val="27"/>
+        </w:rPr>
+      </w:pPr>
+      <w:r>
+        <w:rPr>
+          <w:color w:val="000000"/>
+          <w:sz w:val="27"/>
+          <w:szCs w:val="27"/>
+        </w:rPr>
         <w:t>Exercice 14</w:t>
       </w:r>
     </w:p>
@@ -2375,79 +2428,183 @@
           <w:sz w:val="27"/>
           <w:szCs w:val="27"/>
         </w:rPr>
+        <w:t>Mettez à jour tous les documents de la collection salles en rajoutant 100 personnes à leur capacité actuelle.</w:t>
+      </w:r>
+    </w:p>
+    <w:p>
+      <w:pPr>
+        <w:pStyle w:val="NormalWeb"/>
+        <w:rPr>
+          <w:color w:val="000000"/>
+          <w:sz w:val="27"/>
+          <w:szCs w:val="27"/>
+        </w:rPr>
+      </w:pPr>
+      <w:r>
+        <w:rPr>
+          <w:color w:val="000000"/>
+          <w:sz w:val="27"/>
+          <w:szCs w:val="27"/>
+        </w:rPr>
+        <w:drawing>
+          <wp:inline distT="0" distB="0" distL="0" distR="0" wp14:anchorId="38697224" wp14:editId="404CACE3">
+            <wp:extent cx="3939881" cy="1844200"/>
+            <wp:effectExtent l="0" t="0" r="3810" b="3810"/>
+            <wp:docPr id="20" name="Image 20" descr="Une image contenant texte&#10;&#10;Description générée automatiquement"/>
+            <wp:cNvGraphicFramePr>
+              <a:graphicFrameLocks xmlns:a="http://schemas.openxmlformats.org/drawingml/2006/main" noChangeAspect="1"/>
+            </wp:cNvGraphicFramePr>
+            <a:graphic xmlns:a="http://schemas.openxmlformats.org/drawingml/2006/main">
+              <a:graphicData uri="http://schemas.openxmlformats.org/drawingml/2006/picture">
+                <pic:pic xmlns:pic="http://schemas.openxmlformats.org/drawingml/2006/picture">
+                  <pic:nvPicPr>
+                    <pic:cNvPr id="20" name="Image 20" descr="Une image contenant texte&#10;&#10;Description générée automatiquement"/>
+                    <pic:cNvPicPr/>
+                  </pic:nvPicPr>
+                  <pic:blipFill>
+                    <a:blip r:embed="rId22"/>
+                    <a:stretch>
+                      <a:fillRect/>
+                    </a:stretch>
+                  </pic:blipFill>
+                  <pic:spPr>
+                    <a:xfrm>
+                      <a:off x="0" y="0"/>
+                      <a:ext cx="3939881" cy="1844200"/>
+                    </a:xfrm>
+                    <a:prstGeom prst="rect">
+                      <a:avLst/>
+                    </a:prstGeom>
+                  </pic:spPr>
+                </pic:pic>
+              </a:graphicData>
+            </a:graphic>
+          </wp:inline>
+        </w:drawing>
+      </w:r>
+    </w:p>
+    <w:p>
+      <w:pPr>
+        <w:pStyle w:val="NormalWeb"/>
+        <w:rPr>
+          <w:color w:val="000000"/>
+          <w:sz w:val="27"/>
+          <w:szCs w:val="27"/>
+        </w:rPr>
+      </w:pPr>
+      <w:r>
+        <w:rPr>
+          <w:color w:val="000000"/>
+          <w:sz w:val="27"/>
+          <w:szCs w:val="27"/>
+        </w:rPr>
+        <w:t>Exercice 15</w:t>
+      </w:r>
+    </w:p>
+    <w:p>
+      <w:pPr>
+        <w:pStyle w:val="NormalWeb"/>
+        <w:rPr>
+          <w:color w:val="000000"/>
+          <w:sz w:val="27"/>
+          <w:szCs w:val="27"/>
+        </w:rPr>
+      </w:pPr>
+      <w:r>
+        <w:rPr>
+          <w:color w:val="000000"/>
+          <w:sz w:val="27"/>
+          <w:szCs w:val="27"/>
+        </w:rPr>
+        <w:t>Ajoutez le style « jazz » à toutes les salles qui n’en programment pas.</w:t>
+      </w:r>
+    </w:p>
+    <w:p>
+      <w:pPr>
+        <w:pStyle w:val="NormalWeb"/>
+        <w:rPr>
+          <w:color w:val="000000"/>
+          <w:sz w:val="27"/>
+          <w:szCs w:val="27"/>
+        </w:rPr>
+      </w:pPr>
+      <w:r>
+        <w:rPr>
+          <w:color w:val="000000"/>
+          <w:sz w:val="27"/>
+          <w:szCs w:val="27"/>
+        </w:rPr>
+        <w:drawing>
+          <wp:inline distT="0" distB="0" distL="0" distR="0" wp14:anchorId="5373C092" wp14:editId="1AAF8871">
+            <wp:extent cx="4953429" cy="274344"/>
+            <wp:effectExtent l="0" t="0" r="0" b="0"/>
+            <wp:docPr id="21" name="Image 21"/>
+            <wp:cNvGraphicFramePr>
+              <a:graphicFrameLocks xmlns:a="http://schemas.openxmlformats.org/drawingml/2006/main" noChangeAspect="1"/>
+            </wp:cNvGraphicFramePr>
+            <a:graphic xmlns:a="http://schemas.openxmlformats.org/drawingml/2006/main">
+              <a:graphicData uri="http://schemas.openxmlformats.org/drawingml/2006/picture">
+                <pic:pic xmlns:pic="http://schemas.openxmlformats.org/drawingml/2006/picture">
+                  <pic:nvPicPr>
+                    <pic:cNvPr id="1" name=""/>
+                    <pic:cNvPicPr/>
+                  </pic:nvPicPr>
+                  <pic:blipFill>
+                    <a:blip r:embed="rId23"/>
+                    <a:stretch>
+                      <a:fillRect/>
+                    </a:stretch>
+                  </pic:blipFill>
+                  <pic:spPr>
+                    <a:xfrm>
+                      <a:off x="0" y="0"/>
+                      <a:ext cx="4953429" cy="274344"/>
+                    </a:xfrm>
+                    <a:prstGeom prst="rect">
+                      <a:avLst/>
+                    </a:prstGeom>
+                  </pic:spPr>
+                </pic:pic>
+              </a:graphicData>
+            </a:graphic>
+          </wp:inline>
+        </w:drawing>
+      </w:r>
+    </w:p>
+    <w:p>
+      <w:pPr>
+        <w:pStyle w:val="NormalWeb"/>
+        <w:rPr>
+          <w:color w:val="000000"/>
+          <w:sz w:val="27"/>
+          <w:szCs w:val="27"/>
+        </w:rPr>
+      </w:pPr>
+      <w:r>
+        <w:rPr>
+          <w:color w:val="000000"/>
+          <w:sz w:val="27"/>
+          <w:szCs w:val="27"/>
+        </w:rPr>
+        <w:t>Exercice 16</w:t>
+      </w:r>
+    </w:p>
+    <w:p>
+      <w:pPr>
+        <w:pStyle w:val="NormalWeb"/>
+        <w:rPr>
+          <w:color w:val="000000"/>
+          <w:sz w:val="27"/>
+          <w:szCs w:val="27"/>
+        </w:rPr>
+      </w:pPr>
+      <w:r>
+        <w:rPr>
+          <w:color w:val="000000"/>
+          <w:sz w:val="27"/>
+          <w:szCs w:val="27"/>
+        </w:rPr>
         <w:lastRenderedPageBreak/>
-        <w:t>Mettez à jour tous les documents de la collection salles en rajoutant 100 personnes à leur capacité actuelle.</w:t>
-      </w:r>
-    </w:p>
-    <w:p>
-      <w:pPr>
-        <w:pStyle w:val="NormalWeb"/>
-        <w:rPr>
-          <w:color w:val="000000"/>
-          <w:sz w:val="27"/>
-          <w:szCs w:val="27"/>
-        </w:rPr>
-      </w:pPr>
-      <w:r>
-        <w:rPr>
-          <w:color w:val="000000"/>
-          <w:sz w:val="27"/>
-          <w:szCs w:val="27"/>
-        </w:rPr>
-        <w:t>Exercice 15</w:t>
-      </w:r>
-    </w:p>
-    <w:p>
-      <w:pPr>
-        <w:pStyle w:val="NormalWeb"/>
-        <w:rPr>
-          <w:color w:val="000000"/>
-          <w:sz w:val="27"/>
-          <w:szCs w:val="27"/>
-        </w:rPr>
-      </w:pPr>
-      <w:r>
-        <w:rPr>
-          <w:color w:val="000000"/>
-          <w:sz w:val="27"/>
-          <w:szCs w:val="27"/>
-        </w:rPr>
-        <w:t>Ajoutez le style « jazz » à toutes les salles qui n’en programment pas.</w:t>
-      </w:r>
-    </w:p>
-    <w:p>
-      <w:pPr>
-        <w:pStyle w:val="NormalWeb"/>
-        <w:rPr>
-          <w:color w:val="000000"/>
-          <w:sz w:val="27"/>
-          <w:szCs w:val="27"/>
-        </w:rPr>
-      </w:pPr>
-      <w:r>
-        <w:rPr>
-          <w:color w:val="000000"/>
-          <w:sz w:val="27"/>
-          <w:szCs w:val="27"/>
-        </w:rPr>
-        <w:t>Exercice 16</w:t>
-      </w:r>
-    </w:p>
-    <w:p>
-      <w:pPr>
-        <w:pStyle w:val="NormalWeb"/>
-        <w:rPr>
-          <w:color w:val="000000"/>
-          <w:sz w:val="27"/>
-          <w:szCs w:val="27"/>
-        </w:rPr>
-      </w:pPr>
-      <w:r>
-        <w:rPr>
-          <w:color w:val="000000"/>
-          <w:sz w:val="27"/>
-          <w:szCs w:val="27"/>
-        </w:rPr>
         <w:t>Retirez le style</w:t>
       </w:r>
       <w:proofErr w:type="gramStart"/>
@@ -2484,6 +2641,58 @@
           <w:sz w:val="27"/>
           <w:szCs w:val="27"/>
         </w:rPr>
+        <w:drawing>
+          <wp:inline distT="0" distB="0" distL="0" distR="0" wp14:anchorId="0A9263C3" wp14:editId="2D09DC20">
+            <wp:extent cx="5311600" cy="1082134"/>
+            <wp:effectExtent l="0" t="0" r="3810" b="3810"/>
+            <wp:docPr id="22" name="Image 22"/>
+            <wp:cNvGraphicFramePr>
+              <a:graphicFrameLocks xmlns:a="http://schemas.openxmlformats.org/drawingml/2006/main" noChangeAspect="1"/>
+            </wp:cNvGraphicFramePr>
+            <a:graphic xmlns:a="http://schemas.openxmlformats.org/drawingml/2006/main">
+              <a:graphicData uri="http://schemas.openxmlformats.org/drawingml/2006/picture">
+                <pic:pic xmlns:pic="http://schemas.openxmlformats.org/drawingml/2006/picture">
+                  <pic:nvPicPr>
+                    <pic:cNvPr id="1" name=""/>
+                    <pic:cNvPicPr/>
+                  </pic:nvPicPr>
+                  <pic:blipFill>
+                    <a:blip r:embed="rId24"/>
+                    <a:stretch>
+                      <a:fillRect/>
+                    </a:stretch>
+                  </pic:blipFill>
+                  <pic:spPr>
+                    <a:xfrm>
+                      <a:off x="0" y="0"/>
+                      <a:ext cx="5311600" cy="1082134"/>
+                    </a:xfrm>
+                    <a:prstGeom prst="rect">
+                      <a:avLst/>
+                    </a:prstGeom>
+                  </pic:spPr>
+                </pic:pic>
+              </a:graphicData>
+            </a:graphic>
+          </wp:inline>
+        </w:drawing>
+      </w:r>
+    </w:p>
+    <w:p>
+      <w:pPr>
+        <w:pStyle w:val="NormalWeb"/>
+        <w:rPr>
+          <w:color w:val="000000"/>
+          <w:sz w:val="27"/>
+          <w:szCs w:val="27"/>
+        </w:rPr>
+      </w:pPr>
+      <w:r>
+        <w:rPr>
+          <w:color w:val="000000"/>
+          <w:sz w:val="27"/>
+          <w:szCs w:val="27"/>
+        </w:rPr>
         <w:t>Exercice 17</w:t>
       </w:r>
     </w:p>
@@ -2538,6 +2747,58 @@
           <w:sz w:val="27"/>
           <w:szCs w:val="27"/>
         </w:rPr>
+        <w:drawing>
+          <wp:inline distT="0" distB="0" distL="0" distR="0" wp14:anchorId="392B0866" wp14:editId="42EE0460">
+            <wp:extent cx="5585944" cy="1844200"/>
+            <wp:effectExtent l="0" t="0" r="0" b="3810"/>
+            <wp:docPr id="23" name="Image 23" descr="Une image contenant texte&#10;&#10;Description générée automatiquement"/>
+            <wp:cNvGraphicFramePr>
+              <a:graphicFrameLocks xmlns:a="http://schemas.openxmlformats.org/drawingml/2006/main" noChangeAspect="1"/>
+            </wp:cNvGraphicFramePr>
+            <a:graphic xmlns:a="http://schemas.openxmlformats.org/drawingml/2006/main">
+              <a:graphicData uri="http://schemas.openxmlformats.org/drawingml/2006/picture">
+                <pic:pic xmlns:pic="http://schemas.openxmlformats.org/drawingml/2006/picture">
+                  <pic:nvPicPr>
+                    <pic:cNvPr id="23" name="Image 23" descr="Une image contenant texte&#10;&#10;Description générée automatiquement"/>
+                    <pic:cNvPicPr/>
+                  </pic:nvPicPr>
+                  <pic:blipFill>
+                    <a:blip r:embed="rId25"/>
+                    <a:stretch>
+                      <a:fillRect/>
+                    </a:stretch>
+                  </pic:blipFill>
+                  <pic:spPr>
+                    <a:xfrm>
+                      <a:off x="0" y="0"/>
+                      <a:ext cx="5585944" cy="1844200"/>
+                    </a:xfrm>
+                    <a:prstGeom prst="rect">
+                      <a:avLst/>
+                    </a:prstGeom>
+                  </pic:spPr>
+                </pic:pic>
+              </a:graphicData>
+            </a:graphic>
+          </wp:inline>
+        </w:drawing>
+      </w:r>
+    </w:p>
+    <w:p>
+      <w:pPr>
+        <w:pStyle w:val="NormalWeb"/>
+        <w:rPr>
+          <w:color w:val="000000"/>
+          <w:sz w:val="27"/>
+          <w:szCs w:val="27"/>
+        </w:rPr>
+      </w:pPr>
+      <w:r>
+        <w:rPr>
+          <w:color w:val="000000"/>
+          <w:sz w:val="27"/>
+          <w:szCs w:val="27"/>
+        </w:rPr>
         <w:t>Exercice 18</w:t>
       </w:r>
     </w:p>
@@ -2586,6 +2847,16 @@
           <w:szCs w:val="27"/>
         </w:rPr>
       </w:pPr>
+    </w:p>
+    <w:p>
+      <w:pPr>
+        <w:pStyle w:val="NormalWeb"/>
+        <w:rPr>
+          <w:color w:val="000000"/>
+          <w:sz w:val="27"/>
+          <w:szCs w:val="27"/>
+        </w:rPr>
+      </w:pPr>
       <w:r>
         <w:rPr>
           <w:color w:val="000000"/>
@@ -2692,7 +2963,16 @@
           <w:sz w:val="27"/>
           <w:szCs w:val="27"/>
         </w:rPr>
-        <w:t xml:space="preserve">, vous mettrez à jour tous les documents dont le nom commence par un z ou un Z en leur affectant comme nom « Pub Z », comme valeur du champ capacite 50 personnes (type entier et non décimal) et en positionnant le champ booléen </w:t>
+        <w:t xml:space="preserve">, vous mettrez à jour tous les documents dont le nom commence par un z ou un Z en leur affectant comme nom « Pub Z », comme valeur du champ </w:t>
+      </w:r>
+      <w:r>
+        <w:rPr>
+          <w:color w:val="000000"/>
+          <w:sz w:val="27"/>
+          <w:szCs w:val="27"/>
+        </w:rPr>
+        <w:lastRenderedPageBreak/>
+        <w:t xml:space="preserve">capacite 50 personnes (type entier et non décimal) et en positionnant le champ booléen </w:t>
       </w:r>
       <w:proofErr w:type="spellStart"/>
       <w:r>
@@ -2800,7 +3080,6 @@
           <w:sz w:val="27"/>
           <w:szCs w:val="27"/>
         </w:rPr>
-        <w:lastRenderedPageBreak/>
         <w:t xml:space="preserve">Pour les documents dont le champ _id n’est pas de type « </w:t>
       </w:r>
       <w:proofErr w:type="spellStart"/>
@@ -3222,6 +3501,24 @@
     <w:p>
       <w:r>
         <w:t xml:space="preserve"> </w:t>
+      </w:r>
+      <w:r>
+        <w:t>Pour supprimer les index :</w:t>
+      </w:r>
+    </w:p>
+    <w:p>
+      <w:proofErr w:type="spellStart"/>
+      <w:proofErr w:type="gramStart"/>
+      <w:r>
+        <w:t>Db.salles</w:t>
+      </w:r>
+      <w:proofErr w:type="gramEnd"/>
+      <w:r>
+        <w:t>.dropIndex</w:t>
+      </w:r>
+      <w:proofErr w:type="spellEnd"/>
+      <w:r>
+        <w:t>()</w:t>
       </w:r>
     </w:p>
     <w:sectPr>

</xml_diff>